<commit_message>
Fixed the issue of server not running synchornously and adding remove button for the tracks for author of albums!
</commit_message>
<xml_diff>
--- a/WebLab1.0/SIS/03. CSharp-Web-Development-Basics-Asynchronous-Processing-Handmade-Web-Server.docx
+++ b/WebLab1.0/SIS/03. CSharp-Web-Development-Basics-Asynchronous-Processing-Handmade-Web-Server.docx
@@ -1542,7 +1542,7 @@
               </wp:anchor>
             </w:drawing>
           </mc:Choice>
-          <mc:Fallback xmlns:w16se="http://schemas.microsoft.com/office/word/2015/wordml/symex" xmlns:w16cid="http://schemas.microsoft.com/office/word/2016/wordml/cid" xmlns:w15="http://schemas.microsoft.com/office/word/2012/wordml" xmlns:am3d="http://schemas.microsoft.com/office/drawing/2017/model3d" xmlns:aink="http://schemas.microsoft.com/office/drawing/2016/ink" xmlns:cx8="http://schemas.microsoft.com/office/drawing/2016/5/14/chartex" xmlns:cx7="http://schemas.microsoft.com/office/drawing/2016/5/13/chartex" xmlns:cx6="http://schemas.microsoft.com/office/drawing/2016/5/12/chartex" xmlns:cx5="http://schemas.microsoft.com/office/drawing/2016/5/11/chartex" xmlns:cx4="http://schemas.microsoft.com/office/drawing/2016/5/10/chartex" xmlns:cx3="http://schemas.microsoft.com/office/drawing/2016/5/9/chartex" xmlns:cx2="http://schemas.microsoft.com/office/drawing/2015/10/21/chartex" xmlns:cx1="http://schemas.microsoft.com/office/drawing/2015/9/8/chartex" xmlns:cx="http://schemas.microsoft.com/office/drawing/2014/chartex">
+          <mc:Fallback xmlns:cx="http://schemas.microsoft.com/office/drawing/2014/chartex" xmlns:cx1="http://schemas.microsoft.com/office/drawing/2015/9/8/chartex" xmlns:cx2="http://schemas.microsoft.com/office/drawing/2015/10/21/chartex" xmlns:cx3="http://schemas.microsoft.com/office/drawing/2016/5/9/chartex" xmlns:cx4="http://schemas.microsoft.com/office/drawing/2016/5/10/chartex" xmlns:cx5="http://schemas.microsoft.com/office/drawing/2016/5/11/chartex" xmlns:cx6="http://schemas.microsoft.com/office/drawing/2016/5/12/chartex" xmlns:cx7="http://schemas.microsoft.com/office/drawing/2016/5/13/chartex" xmlns:cx8="http://schemas.microsoft.com/office/drawing/2016/5/14/chartex" xmlns:aink="http://schemas.microsoft.com/office/drawing/2016/ink" xmlns:am3d="http://schemas.microsoft.com/office/drawing/2017/model3d" xmlns:w15="http://schemas.microsoft.com/office/word/2012/wordml" xmlns:w16cid="http://schemas.microsoft.com/office/word/2016/wordml/cid" xmlns:w16se="http://schemas.microsoft.com/office/word/2015/wordml/symex">
             <w:pict>
               <v:shapetype w14:anchorId="2673786E" id="_x0000_t13" coordsize="21600,21600" o:spt="13" adj="16200,5400" path="m@0,l@0@1,0@1,0@2@0@2@0,21600,21600,10800xe">
                 <v:stroke joinstyle="miter"/>
@@ -5614,7 +5614,6 @@
       </w:r>
     </w:p>
     <w:p>
-      <w:bookmarkStart w:id="2" w:name="_GoBack"/>
       <w:r>
         <w:rPr>
           <w:b/>
@@ -5731,7 +5730,6 @@
         <w:t>.</w:t>
       </w:r>
     </w:p>
-    <w:bookmarkEnd w:id="2"/>
     <w:p>
       <w:pPr>
         <w:pStyle w:val="5"/>
@@ -8190,78 +8188,124 @@
     <w:p>
       <w:pPr>
         <w:rPr>
+          <w:color w:val="FF0000"/>
+          <w:highlight w:val="yellow"/>
           <w:lang w:val="bg-BG"/>
         </w:rPr>
       </w:pPr>
       <w:r>
+        <w:rPr>
+          <w:color w:val="FF0000"/>
+          <w:highlight w:val="yellow"/>
+        </w:rPr>
         <w:t xml:space="preserve">The </w:t>
       </w:r>
       <w:r>
         <w:rPr>
           <w:rStyle w:val="CodeChar"/>
+          <w:color w:val="FF0000"/>
+          <w:highlight w:val="yellow"/>
         </w:rPr>
         <w:t>Run()</w:t>
       </w:r>
       <w:r>
+        <w:rPr>
+          <w:color w:val="FF0000"/>
+          <w:highlight w:val="yellow"/>
+        </w:rPr>
         <w:t xml:space="preserve"> method should be used</w:t>
       </w:r>
       <w:r>
+        <w:rPr>
+          <w:color w:val="FF0000"/>
+          <w:highlight w:val="yellow"/>
+        </w:rPr>
         <w:t xml:space="preserve"> to </w:t>
       </w:r>
       <w:r>
         <w:rPr>
           <w:b/>
           <w:bCs/>
+          <w:color w:val="FF0000"/>
+          <w:highlight w:val="yellow"/>
         </w:rPr>
         <w:t>start</w:t>
       </w:r>
       <w:r>
+        <w:rPr>
+          <w:color w:val="FF0000"/>
+          <w:highlight w:val="yellow"/>
+        </w:rPr>
         <w:t xml:space="preserve"> the </w:t>
       </w:r>
       <w:r>
         <w:rPr>
           <w:b/>
           <w:bCs/>
+          <w:color w:val="FF0000"/>
+          <w:highlight w:val="yellow"/>
         </w:rPr>
         <w:t>listening process</w:t>
       </w:r>
       <w:r>
         <w:rPr>
+          <w:color w:val="FF0000"/>
+          <w:highlight w:val="yellow"/>
           <w:lang w:val="bg-BG"/>
         </w:rPr>
         <w:t>.</w:t>
       </w:r>
       <w:r>
+        <w:rPr>
+          <w:color w:val="FF0000"/>
+          <w:highlight w:val="yellow"/>
+        </w:rPr>
         <w:t xml:space="preserve"> </w:t>
       </w:r>
       <w:r>
         <w:rPr>
+          <w:color w:val="FF0000"/>
+          <w:highlight w:val="yellow"/>
           <w:lang w:val="bg-BG"/>
         </w:rPr>
         <w:t>Т</w:t>
       </w:r>
       <w:r>
+        <w:rPr>
+          <w:color w:val="FF0000"/>
+          <w:highlight w:val="yellow"/>
+        </w:rPr>
         <w:t xml:space="preserve">he listening process should be </w:t>
       </w:r>
       <w:r>
         <w:rPr>
           <w:b/>
           <w:bCs/>
+          <w:color w:val="FF0000"/>
+          <w:highlight w:val="yellow"/>
         </w:rPr>
         <w:t>asynchronous</w:t>
       </w:r>
       <w:r>
+        <w:rPr>
+          <w:color w:val="FF0000"/>
+          <w:highlight w:val="yellow"/>
+        </w:rPr>
         <w:t xml:space="preserve"> to ensure </w:t>
       </w:r>
       <w:r>
         <w:rPr>
           <w:b/>
           <w:bCs/>
+          <w:color w:val="FF0000"/>
+          <w:highlight w:val="yellow"/>
         </w:rPr>
         <w:t>concurrent client functionality</w:t>
       </w:r>
       <w:r>
         <w:rPr>
+          <w:color w:val="FF0000"/>
+          <w:highlight w:val="yellow"/>
           <w:lang w:val="bg-BG"/>
         </w:rPr>
         <w:t>.</w:t>
@@ -8271,10 +8315,16 @@
       <w:pPr>
         <w:jc w:val="center"/>
         <w:rPr>
+          <w:color w:val="FF0000"/>
+          <w:highlight w:val="yellow"/>
           <w:lang w:val="bg-BG"/>
         </w:rPr>
       </w:pPr>
       <w:r>
+        <w:rPr>
+          <w:color w:val="FF0000"/>
+          <w:highlight w:val="yellow"/>
+        </w:rPr>
         <w:drawing>
           <wp:inline distT="0" distB="0" distL="0" distR="0" wp14:anchorId="1E6A580B" wp14:editId="4BBEBE94">
             <wp:extent cx="4648200" cy="1442974"/>
@@ -8326,31 +8376,62 @@
       </w:r>
     </w:p>
     <w:p>
-      <w:r>
+      <w:pPr>
+        <w:rPr>
+          <w:color w:val="FF0000"/>
+          <w:highlight w:val="yellow"/>
+        </w:rPr>
+      </w:pPr>
+      <w:r>
+        <w:rPr>
+          <w:color w:val="FF0000"/>
+          <w:highlight w:val="yellow"/>
+        </w:rPr>
         <w:t>We also have a little message notifying us that nothing has exploded brutally in the process.</w:t>
       </w:r>
     </w:p>
     <w:p>
-      <w:r>
+      <w:pPr>
+        <w:rPr>
+          <w:color w:val="FF0000"/>
+        </w:rPr>
+      </w:pPr>
+      <w:r>
+        <w:rPr>
+          <w:color w:val="FF0000"/>
+          <w:highlight w:val="yellow"/>
+        </w:rPr>
         <w:t xml:space="preserve">The </w:t>
       </w:r>
       <w:r>
         <w:rPr>
           <w:rStyle w:val="CodeChar"/>
+          <w:color w:val="FF0000"/>
+          <w:highlight w:val="yellow"/>
         </w:rPr>
         <w:t>ListenLoop()</w:t>
       </w:r>
       <w:r>
+        <w:rPr>
+          <w:color w:val="FF0000"/>
+          <w:highlight w:val="yellow"/>
+        </w:rPr>
         <w:t xml:space="preserve"> method is the main processing of the </w:t>
       </w:r>
       <w:r>
         <w:rPr>
           <w:b/>
           <w:bCs/>
+          <w:color w:val="FF0000"/>
+          <w:highlight w:val="yellow"/>
         </w:rPr>
         <w:t>client connection</w:t>
       </w:r>
       <w:r>
+        <w:rPr>
+          <w:color w:val="FF0000"/>
+          <w:highlight w:val="yellow"/>
+        </w:rPr>
         <w:t>:</w:t>
       </w:r>
     </w:p>
@@ -8410,60 +8491,102 @@
       </w:r>
     </w:p>
     <w:p>
-      <w:r>
+      <w:pPr>
+        <w:rPr>
+          <w:color w:val="FF0000"/>
+        </w:rPr>
+      </w:pPr>
+      <w:bookmarkStart w:id="2" w:name="_GoBack"/>
+      <w:r>
+        <w:rPr>
+          <w:color w:val="FF0000"/>
+          <w:highlight w:val="yellow"/>
+        </w:rPr>
         <w:t xml:space="preserve">As you can see we </w:t>
       </w:r>
       <w:r>
         <w:rPr>
           <w:b/>
           <w:bCs/>
+          <w:color w:val="FF0000"/>
+          <w:highlight w:val="yellow"/>
         </w:rPr>
         <w:t>instantiate</w:t>
       </w:r>
       <w:r>
+        <w:rPr>
+          <w:color w:val="FF0000"/>
+          <w:highlight w:val="yellow"/>
+        </w:rPr>
         <w:t xml:space="preserve"> a new </w:t>
       </w:r>
       <w:r>
         <w:rPr>
           <w:rStyle w:val="CodeChar"/>
+          <w:color w:val="FF0000"/>
+          <w:highlight w:val="yellow"/>
         </w:rPr>
         <w:t>ConnectionHandler</w:t>
       </w:r>
       <w:r>
+        <w:rPr>
+          <w:color w:val="FF0000"/>
+          <w:highlight w:val="yellow"/>
+        </w:rPr>
         <w:t xml:space="preserve"> for each client connection</w:t>
       </w:r>
       <w:r>
         <w:rPr>
+          <w:color w:val="FF0000"/>
+          <w:highlight w:val="yellow"/>
           <w:lang w:val="bg-BG"/>
         </w:rPr>
         <w:t xml:space="preserve">, </w:t>
       </w:r>
       <w:r>
+        <w:rPr>
+          <w:color w:val="FF0000"/>
+          <w:highlight w:val="yellow"/>
+        </w:rPr>
         <w:t xml:space="preserve">and then we pass the client to the </w:t>
       </w:r>
       <w:r>
         <w:rPr>
           <w:rStyle w:val="CodeChar"/>
+          <w:color w:val="FF0000"/>
+          <w:highlight w:val="yellow"/>
         </w:rPr>
         <w:t>ConnectionHandler</w:t>
       </w:r>
       <w:r>
+        <w:rPr>
+          <w:color w:val="FF0000"/>
+          <w:highlight w:val="yellow"/>
+        </w:rPr>
         <w:t xml:space="preserve">, along with the </w:t>
       </w:r>
       <w:r>
         <w:rPr>
           <w:b/>
           <w:bCs/>
+          <w:color w:val="FF0000"/>
+          <w:highlight w:val="yellow"/>
         </w:rPr>
         <w:t>routing table</w:t>
       </w:r>
       <w:r>
+        <w:rPr>
+          <w:color w:val="FF0000"/>
+          <w:highlight w:val="yellow"/>
+        </w:rPr>
         <w:t xml:space="preserve">, so that the </w:t>
       </w:r>
       <w:r>
         <w:rPr>
           <w:b/>
           <w:bCs/>
+          <w:color w:val="FF0000"/>
+          <w:highlight w:val="yellow"/>
         </w:rPr>
         <w:t>R</w:t>
       </w:r>
@@ -8471,23 +8594,36 @@
         <w:rPr>
           <w:b/>
           <w:bCs/>
+          <w:color w:val="FF0000"/>
+          <w:highlight w:val="yellow"/>
         </w:rPr>
         <w:t>equest</w:t>
       </w:r>
       <w:r>
+        <w:rPr>
+          <w:color w:val="FF0000"/>
+          <w:highlight w:val="yellow"/>
+        </w:rPr>
         <w:t xml:space="preserve"> can be </w:t>
       </w:r>
       <w:r>
         <w:rPr>
           <w:b/>
           <w:bCs/>
+          <w:color w:val="FF0000"/>
+          <w:highlight w:val="yellow"/>
         </w:rPr>
         <w:t>processed</w:t>
       </w:r>
       <w:r>
+        <w:rPr>
+          <w:color w:val="FF0000"/>
+          <w:highlight w:val="yellow"/>
+        </w:rPr>
         <w:t>.</w:t>
       </w:r>
     </w:p>
+    <w:bookmarkEnd w:id="2"/>
     <w:p>
       <w:pPr>
         <w:pStyle w:val="3"/>
@@ -10366,7 +10502,7 @@
             </wp:anchor>
           </w:drawing>
         </mc:Choice>
-        <mc:Fallback xmlns:w16se="http://schemas.microsoft.com/office/word/2015/wordml/symex" xmlns:w16cid="http://schemas.microsoft.com/office/word/2016/wordml/cid" xmlns:w15="http://schemas.microsoft.com/office/word/2012/wordml" xmlns:am3d="http://schemas.microsoft.com/office/drawing/2017/model3d" xmlns:aink="http://schemas.microsoft.com/office/drawing/2016/ink" xmlns:cx8="http://schemas.microsoft.com/office/drawing/2016/5/14/chartex" xmlns:cx7="http://schemas.microsoft.com/office/drawing/2016/5/13/chartex" xmlns:cx6="http://schemas.microsoft.com/office/drawing/2016/5/12/chartex" xmlns:cx5="http://schemas.microsoft.com/office/drawing/2016/5/11/chartex" xmlns:cx4="http://schemas.microsoft.com/office/drawing/2016/5/10/chartex" xmlns:cx3="http://schemas.microsoft.com/office/drawing/2016/5/9/chartex" xmlns:cx2="http://schemas.microsoft.com/office/drawing/2015/10/21/chartex" xmlns:cx1="http://schemas.microsoft.com/office/drawing/2015/9/8/chartex" xmlns:cx="http://schemas.microsoft.com/office/drawing/2014/chartex">
+        <mc:Fallback xmlns:cx="http://schemas.microsoft.com/office/drawing/2014/chartex" xmlns:cx1="http://schemas.microsoft.com/office/drawing/2015/9/8/chartex" xmlns:cx2="http://schemas.microsoft.com/office/drawing/2015/10/21/chartex" xmlns:cx3="http://schemas.microsoft.com/office/drawing/2016/5/9/chartex" xmlns:cx4="http://schemas.microsoft.com/office/drawing/2016/5/10/chartex" xmlns:cx5="http://schemas.microsoft.com/office/drawing/2016/5/11/chartex" xmlns:cx6="http://schemas.microsoft.com/office/drawing/2016/5/12/chartex" xmlns:cx7="http://schemas.microsoft.com/office/drawing/2016/5/13/chartex" xmlns:cx8="http://schemas.microsoft.com/office/drawing/2016/5/14/chartex" xmlns:aink="http://schemas.microsoft.com/office/drawing/2016/ink" xmlns:am3d="http://schemas.microsoft.com/office/drawing/2017/model3d" xmlns:w15="http://schemas.microsoft.com/office/word/2012/wordml" xmlns:w16cid="http://schemas.microsoft.com/office/word/2016/wordml/cid" xmlns:w16se="http://schemas.microsoft.com/office/word/2015/wordml/symex">
           <w:pict>
             <v:line w14:anchorId="33D106D1" id="Straight Connector 1" o:spid="_x0000_s1026" style="position:absolute;flip:y;z-index:251666432;visibility:visible;mso-wrap-style:square;mso-wrap-distance-left:9pt;mso-wrap-distance-top:0;mso-wrap-distance-right:9pt;mso-wrap-distance-bottom:0;mso-position-horizontal:absolute;mso-position-horizontal-relative:text;mso-position-vertical:absolute;mso-position-vertical-relative:text" from="-.1pt,5.2pt" to="520.7pt,5.2pt" o:gfxdata="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" strokecolor="#f37123" strokeweight="1pt">
               <v:stroke endcap="round"/>
@@ -10468,7 +10604,7 @@
                               <w:sz w:val="18"/>
                               <w:szCs w:val="18"/>
                             </w:rPr>
-                            <w:t>7</w:t>
+                            <w:t>14</w:t>
                           </w:r>
                           <w:r>
                             <w:rPr>
@@ -10585,7 +10721,7 @@
                         <w:sz w:val="18"/>
                         <w:szCs w:val="18"/>
                       </w:rPr>
-                      <w:t>7</w:t>
+                      <w:t>14</w:t>
                     </w:r>
                     <w:r>
                       <w:rPr>
@@ -10721,7 +10857,7 @@
             </wp:anchor>
           </w:drawing>
         </mc:Choice>
-        <mc:Fallback xmlns:w16se="http://schemas.microsoft.com/office/word/2015/wordml/symex" xmlns:w16cid="http://schemas.microsoft.com/office/word/2016/wordml/cid" xmlns:w15="http://schemas.microsoft.com/office/word/2012/wordml" xmlns:am3d="http://schemas.microsoft.com/office/drawing/2017/model3d" xmlns:aink="http://schemas.microsoft.com/office/drawing/2016/ink" xmlns:cx8="http://schemas.microsoft.com/office/drawing/2016/5/14/chartex" xmlns:cx7="http://schemas.microsoft.com/office/drawing/2016/5/13/chartex" xmlns:cx6="http://schemas.microsoft.com/office/drawing/2016/5/12/chartex" xmlns:cx5="http://schemas.microsoft.com/office/drawing/2016/5/11/chartex" xmlns:cx4="http://schemas.microsoft.com/office/drawing/2016/5/10/chartex" xmlns:cx3="http://schemas.microsoft.com/office/drawing/2016/5/9/chartex" xmlns:cx2="http://schemas.microsoft.com/office/drawing/2015/10/21/chartex" xmlns:cx1="http://schemas.microsoft.com/office/drawing/2015/9/8/chartex" xmlns:cx="http://schemas.microsoft.com/office/drawing/2014/chartex">
+        <mc:Fallback xmlns:cx="http://schemas.microsoft.com/office/drawing/2014/chartex" xmlns:cx1="http://schemas.microsoft.com/office/drawing/2015/9/8/chartex" xmlns:cx2="http://schemas.microsoft.com/office/drawing/2015/10/21/chartex" xmlns:cx3="http://schemas.microsoft.com/office/drawing/2016/5/9/chartex" xmlns:cx4="http://schemas.microsoft.com/office/drawing/2016/5/10/chartex" xmlns:cx5="http://schemas.microsoft.com/office/drawing/2016/5/11/chartex" xmlns:cx6="http://schemas.microsoft.com/office/drawing/2016/5/12/chartex" xmlns:cx7="http://schemas.microsoft.com/office/drawing/2016/5/13/chartex" xmlns:cx8="http://schemas.microsoft.com/office/drawing/2016/5/14/chartex" xmlns:aink="http://schemas.microsoft.com/office/drawing/2016/ink" xmlns:am3d="http://schemas.microsoft.com/office/drawing/2017/model3d" xmlns:w15="http://schemas.microsoft.com/office/word/2012/wordml" xmlns:w16cid="http://schemas.microsoft.com/office/word/2016/wordml/cid" xmlns:w16se="http://schemas.microsoft.com/office/word/2015/wordml/symex">
           <w:pict>
             <v:shape w14:anchorId="1CF35AA5" id="Text Box 2" o:spid="_x0000_s1027" type="#_x0000_t202" style="position:absolute;margin-left:125.15pt;margin-top:26.95pt;width:44.85pt;height:15.75pt;z-index:251664384;visibility:visible;mso-wrap-style:square;mso-wrap-distance-left:9pt;mso-wrap-distance-top:0;mso-wrap-distance-right:9pt;mso-wrap-distance-bottom:0;mso-position-horizontal:absolute;mso-position-horizontal-relative:text;mso-position-vertical:absolute;mso-position-vertical-relative:text;v-text-anchor:middle" o:gfxdata="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" filled="f" stroked="f" strokeweight=".5pt">
               <v:textbox inset=".5mm,0,0,0">
@@ -11383,7 +11519,7 @@
             </wp:anchor>
           </w:drawing>
         </mc:Choice>
-        <mc:Fallback xmlns:w16se="http://schemas.microsoft.com/office/word/2015/wordml/symex" xmlns:w16cid="http://schemas.microsoft.com/office/word/2016/wordml/cid" xmlns:w15="http://schemas.microsoft.com/office/word/2012/wordml" xmlns:am3d="http://schemas.microsoft.com/office/drawing/2017/model3d" xmlns:aink="http://schemas.microsoft.com/office/drawing/2016/ink" xmlns:cx8="http://schemas.microsoft.com/office/drawing/2016/5/14/chartex" xmlns:cx7="http://schemas.microsoft.com/office/drawing/2016/5/13/chartex" xmlns:cx6="http://schemas.microsoft.com/office/drawing/2016/5/12/chartex" xmlns:cx5="http://schemas.microsoft.com/office/drawing/2016/5/11/chartex" xmlns:cx4="http://schemas.microsoft.com/office/drawing/2016/5/10/chartex" xmlns:cx3="http://schemas.microsoft.com/office/drawing/2016/5/9/chartex" xmlns:cx2="http://schemas.microsoft.com/office/drawing/2015/10/21/chartex" xmlns:cx1="http://schemas.microsoft.com/office/drawing/2015/9/8/chartex" xmlns:cx="http://schemas.microsoft.com/office/drawing/2014/chartex">
+        <mc:Fallback xmlns:cx="http://schemas.microsoft.com/office/drawing/2014/chartex" xmlns:cx1="http://schemas.microsoft.com/office/drawing/2015/9/8/chartex" xmlns:cx2="http://schemas.microsoft.com/office/drawing/2015/10/21/chartex" xmlns:cx3="http://schemas.microsoft.com/office/drawing/2016/5/9/chartex" xmlns:cx4="http://schemas.microsoft.com/office/drawing/2016/5/10/chartex" xmlns:cx5="http://schemas.microsoft.com/office/drawing/2016/5/11/chartex" xmlns:cx6="http://schemas.microsoft.com/office/drawing/2016/5/12/chartex" xmlns:cx7="http://schemas.microsoft.com/office/drawing/2016/5/13/chartex" xmlns:cx8="http://schemas.microsoft.com/office/drawing/2016/5/14/chartex" xmlns:aink="http://schemas.microsoft.com/office/drawing/2016/ink" xmlns:am3d="http://schemas.microsoft.com/office/drawing/2017/model3d" xmlns:w15="http://schemas.microsoft.com/office/word/2012/wordml" xmlns:w16cid="http://schemas.microsoft.com/office/word/2016/wordml/cid" xmlns:w16se="http://schemas.microsoft.com/office/word/2015/wordml/symex">
           <w:pict>
             <v:shape w14:anchorId="111F1545" id="Text Box 17" o:spid="_x0000_s1028" type="#_x0000_t202" style="position:absolute;margin-left:124.4pt;margin-top:6.7pt;width:396.3pt;height:40.45pt;z-index:251663360;visibility:visible;mso-wrap-style:square;mso-wrap-distance-left:9pt;mso-wrap-distance-top:0;mso-wrap-distance-right:9pt;mso-wrap-distance-bottom:0;mso-position-horizontal:absolute;mso-position-horizontal-relative:text;mso-position-vertical:absolute;mso-position-vertical-relative:text;v-text-anchor:top" o:gfxdata="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" filled="f" stroked="f">
               <v:textbox inset=".5mm,1.2mm,.5mm,.5mm">
@@ -18924,7 +19060,7 @@
 </file>
 
 <file path=customXml/itemProps1.xml><?xml version="1.0" encoding="utf-8"?>
-<ds:datastoreItem xmlns:ds="http://schemas.openxmlformats.org/officeDocument/2006/customXml" ds:itemID="{C3475F8B-0F05-4B28-9C78-A34BCBBA8D5A}">
+<ds:datastoreItem xmlns:ds="http://schemas.openxmlformats.org/officeDocument/2006/customXml" ds:itemID="{29177823-F205-49DE-B487-258D90E0F76B}">
   <ds:schemaRefs>
     <ds:schemaRef ds:uri="http://schemas.openxmlformats.org/officeDocument/2006/bibliography"/>
   </ds:schemaRefs>

</xml_diff>